<commit_message>
Atualização da documentação refletindo no PDF.
</commit_message>
<xml_diff>
--- a/doc/Documentação Tira Teima.docx
+++ b/doc/Documentação Tira Teima.docx
@@ -6,6 +6,8 @@
       <w:pPr>
         <w:pStyle w:val="SemEspaamento"/>
       </w:pPr>
+      <w:bookmarkStart w:id="0" w:name="_GoBack"/>
+      <w:bookmarkEnd w:id="0"/>
       <w:r>
         <w:t>Universidade de Brasília</w:t>
       </w:r>
@@ -119,16 +121,16 @@
       <w:pPr>
         <w:pStyle w:val="Ttulo1"/>
       </w:pPr>
-      <w:bookmarkStart w:id="0" w:name="_Toc211061298"/>
-      <w:bookmarkStart w:id="1" w:name="_Toc211061348"/>
-      <w:bookmarkStart w:id="2" w:name="_Toc211078487"/>
+      <w:bookmarkStart w:id="1" w:name="_Toc211061298"/>
+      <w:bookmarkStart w:id="2" w:name="_Toc211061348"/>
+      <w:bookmarkStart w:id="3" w:name="_Toc211078487"/>
       <w:r>
         <w:lastRenderedPageBreak/>
         <w:t>Índice</w:t>
       </w:r>
-      <w:bookmarkEnd w:id="0"/>
       <w:bookmarkEnd w:id="1"/>
       <w:bookmarkEnd w:id="2"/>
+      <w:bookmarkEnd w:id="3"/>
     </w:p>
     <w:p/>
     <w:p>
@@ -913,21 +915,7 @@
             <w:rStyle w:val="Hyperlink"/>
             <w:noProof/>
           </w:rPr>
-          <w:t>Declaração de V</w:t>
-        </w:r>
-        <w:r>
-          <w:rPr>
-            <w:rStyle w:val="Hyperlink"/>
-            <w:noProof/>
-          </w:rPr>
-          <w:t>a</w:t>
-        </w:r>
-        <w:r>
-          <w:rPr>
-            <w:rStyle w:val="Hyperlink"/>
-            <w:noProof/>
-          </w:rPr>
-          <w:t>riáveis</w:t>
+          <w:t>Declaração de Variáveis</w:t>
         </w:r>
         <w:r>
           <w:rPr>
@@ -1471,21 +1459,7 @@
             <w:rStyle w:val="Hyperlink"/>
             <w:noProof/>
           </w:rPr>
-          <w:t>Trabalhando com</w:t>
-        </w:r>
-        <w:r>
-          <w:rPr>
-            <w:rStyle w:val="Hyperlink"/>
-            <w:noProof/>
-          </w:rPr>
-          <w:t xml:space="preserve"> </w:t>
-        </w:r>
-        <w:r>
-          <w:rPr>
-            <w:rStyle w:val="Hyperlink"/>
-            <w:noProof/>
-          </w:rPr>
-          <w:t>Arquivos</w:t>
+          <w:t>Trabalhando com Arquivos</w:t>
         </w:r>
         <w:r>
           <w:rPr>
@@ -2002,7 +1976,7 @@
             <w:noProof/>
             <w:webHidden/>
           </w:rPr>
-          <w:t>12</w:t>
+          <w:t>15</w:t>
         </w:r>
         <w:r>
           <w:rPr>
@@ -2027,19 +2001,19 @@
       <w:r>
         <w:fldChar w:fldCharType="end"/>
       </w:r>
-      <w:bookmarkStart w:id="3" w:name="_Toc211061299"/>
+      <w:bookmarkStart w:id="4" w:name="_Toc211061299"/>
     </w:p>
     <w:p>
       <w:pPr>
         <w:pStyle w:val="Ttulo1"/>
       </w:pPr>
-      <w:bookmarkStart w:id="4" w:name="_Toc211078488"/>
+      <w:bookmarkStart w:id="5" w:name="_Toc211078488"/>
       <w:r>
         <w:lastRenderedPageBreak/>
         <w:t>Introdução</w:t>
       </w:r>
-      <w:bookmarkEnd w:id="3"/>
       <w:bookmarkEnd w:id="4"/>
+      <w:bookmarkEnd w:id="5"/>
     </w:p>
     <w:p>
       <w:pPr>
@@ -2077,14 +2051,14 @@
       <w:pPr>
         <w:pStyle w:val="Ttulo2"/>
       </w:pPr>
-      <w:bookmarkStart w:id="5" w:name="_Toc211078489"/>
+      <w:bookmarkStart w:id="6" w:name="_Toc211078489"/>
       <w:r>
         <w:t>O</w:t>
       </w:r>
       <w:r>
         <w:t xml:space="preserve"> Projeto Tira-Teima</w:t>
       </w:r>
-      <w:bookmarkEnd w:id="5"/>
+      <w:bookmarkEnd w:id="6"/>
     </w:p>
     <w:p>
       <w:pPr>
@@ -2215,14 +2189,27 @@
       <w:r>
         <w:t xml:space="preserve">Figura </w:t>
       </w:r>
-      <w:fldSimple w:instr=" SEQ Figura \* ARABIC ">
-        <w:r>
-          <w:rPr>
-            <w:noProof/>
-          </w:rPr>
-          <w:t>1</w:t>
-        </w:r>
-      </w:fldSimple>
+      <w:r>
+        <w:fldChar w:fldCharType="begin"/>
+      </w:r>
+      <w:r>
+        <w:instrText xml:space="preserve"> SEQ Figura \* ARABIC </w:instrText>
+      </w:r>
+      <w:r>
+        <w:fldChar w:fldCharType="separate"/>
+      </w:r>
+      <w:r>
+        <w:rPr>
+          <w:noProof/>
+        </w:rPr>
+        <w:t>1</w:t>
+      </w:r>
+      <w:r>
+        <w:rPr>
+          <w:noProof/>
+        </w:rPr>
+        <w:fldChar w:fldCharType="end"/>
+      </w:r>
     </w:p>
     <w:p>
       <w:pPr>
@@ -2243,7 +2230,7 @@
       <w:pPr>
         <w:pStyle w:val="Ttulo1"/>
       </w:pPr>
-      <w:bookmarkStart w:id="6" w:name="_Toc211078490"/>
+      <w:bookmarkStart w:id="7" w:name="_Toc211078490"/>
       <w:r>
         <w:lastRenderedPageBreak/>
         <w:t xml:space="preserve">Configuração </w:t>
@@ -2254,7 +2241,7 @@
       <w:r>
         <w:t>do Tira-Teima</w:t>
       </w:r>
-      <w:bookmarkEnd w:id="6"/>
+      <w:bookmarkEnd w:id="7"/>
     </w:p>
     <w:p>
       <w:pPr>
@@ -2383,11 +2370,11 @@
       <w:pPr>
         <w:pStyle w:val="Ttulo2"/>
       </w:pPr>
-      <w:bookmarkStart w:id="7" w:name="_Toc211078491"/>
+      <w:bookmarkStart w:id="8" w:name="_Toc211078491"/>
       <w:r>
         <w:t>Rodando o Tira-Teima como uma aplicação</w:t>
       </w:r>
-      <w:bookmarkEnd w:id="7"/>
+      <w:bookmarkEnd w:id="8"/>
     </w:p>
     <w:p>
       <w:pPr>
@@ -2557,11 +2544,11 @@
       <w:pPr>
         <w:pStyle w:val="Ttulo2"/>
       </w:pPr>
-      <w:bookmarkStart w:id="8" w:name="_Toc211078492"/>
+      <w:bookmarkStart w:id="9" w:name="_Toc211078492"/>
       <w:r>
         <w:t>Rodando o Tira-Teima como uma Applet</w:t>
       </w:r>
-      <w:bookmarkEnd w:id="8"/>
+      <w:bookmarkEnd w:id="9"/>
     </w:p>
     <w:p>
       <w:pPr>
@@ -3630,11 +3617,11 @@
       <w:pPr>
         <w:pStyle w:val="Ttulo2"/>
       </w:pPr>
-      <w:bookmarkStart w:id="9" w:name="_Toc211078493"/>
+      <w:bookmarkStart w:id="10" w:name="_Toc211078493"/>
       <w:r>
         <w:t>Rodando o Tira-Teima como uma Applet Escondida</w:t>
       </w:r>
-      <w:bookmarkEnd w:id="9"/>
+      <w:bookmarkEnd w:id="10"/>
     </w:p>
     <w:p>
       <w:pPr>
@@ -4896,12 +4883,12 @@
       <w:pPr>
         <w:pStyle w:val="Ttulo1"/>
       </w:pPr>
-      <w:bookmarkStart w:id="10" w:name="_Toc211078494"/>
+      <w:bookmarkStart w:id="11" w:name="_Toc211078494"/>
       <w:r>
         <w:lastRenderedPageBreak/>
         <w:t>O Arquivo de Comandos do Tira-Teima</w:t>
       </w:r>
-      <w:bookmarkEnd w:id="10"/>
+      <w:bookmarkEnd w:id="11"/>
     </w:p>
     <w:p>
       <w:pPr>
@@ -4912,11 +4899,11 @@
       <w:pPr>
         <w:pStyle w:val="Ttulo2"/>
       </w:pPr>
-      <w:bookmarkStart w:id="11" w:name="_Toc211078495"/>
+      <w:bookmarkStart w:id="12" w:name="_Toc211078495"/>
       <w:r>
         <w:t>Considerações Gerais</w:t>
       </w:r>
-      <w:bookmarkEnd w:id="11"/>
+      <w:bookmarkEnd w:id="12"/>
     </w:p>
     <w:p>
       <w:pPr>
@@ -5395,14 +5382,27 @@
       <w:r>
         <w:t xml:space="preserve">Tabela </w:t>
       </w:r>
-      <w:fldSimple w:instr=" SEQ Tabela \* ARABIC ">
-        <w:r>
-          <w:rPr>
-            <w:noProof/>
-          </w:rPr>
-          <w:t>1</w:t>
-        </w:r>
-      </w:fldSimple>
+      <w:r>
+        <w:fldChar w:fldCharType="begin"/>
+      </w:r>
+      <w:r>
+        <w:instrText xml:space="preserve"> SEQ Tabela \* ARABIC </w:instrText>
+      </w:r>
+      <w:r>
+        <w:fldChar w:fldCharType="separate"/>
+      </w:r>
+      <w:r>
+        <w:rPr>
+          <w:noProof/>
+        </w:rPr>
+        <w:t>1</w:t>
+      </w:r>
+      <w:r>
+        <w:rPr>
+          <w:noProof/>
+        </w:rPr>
+        <w:fldChar w:fldCharType="end"/>
+      </w:r>
       <w:r>
         <w:t xml:space="preserve"> - Sequências de Escape Válidas</w:t>
       </w:r>
@@ -5596,12 +5596,12 @@
       <w:pPr>
         <w:pStyle w:val="Ttulo2"/>
       </w:pPr>
-      <w:bookmarkStart w:id="12" w:name="_Toc211078496"/>
+      <w:bookmarkStart w:id="13" w:name="_Toc211078496"/>
       <w:r>
         <w:lastRenderedPageBreak/>
         <w:t>Estrutura do Arquivo de Comandos</w:t>
       </w:r>
-      <w:bookmarkEnd w:id="12"/>
+      <w:bookmarkEnd w:id="13"/>
     </w:p>
     <w:p>
       <w:pPr>
@@ -5709,11 +5709,11 @@
       <w:pPr>
         <w:pStyle w:val="Ttulo2"/>
       </w:pPr>
-      <w:bookmarkStart w:id="13" w:name="_Toc211078497"/>
+      <w:bookmarkStart w:id="14" w:name="_Toc211078497"/>
       <w:r>
         <w:t>Definindo Passos</w:t>
       </w:r>
-      <w:bookmarkEnd w:id="13"/>
+      <w:bookmarkEnd w:id="14"/>
     </w:p>
     <w:p>
       <w:pPr>
@@ -5868,7 +5868,7 @@
           <w:i/>
         </w:rPr>
       </w:pPr>
-      <w:bookmarkStart w:id="14" w:name="_Toc211078498"/>
+      <w:bookmarkStart w:id="15" w:name="_Toc211078498"/>
       <w:r>
         <w:t xml:space="preserve">Comando </w:t>
       </w:r>
@@ -5878,7 +5878,7 @@
         </w:rPr>
         <w:t>Não Faz Nada</w:t>
       </w:r>
-      <w:bookmarkEnd w:id="14"/>
+      <w:bookmarkEnd w:id="15"/>
     </w:p>
     <w:p>
       <w:pPr>
@@ -5939,12 +5939,12 @@
       <w:pPr>
         <w:pStyle w:val="Ttulo2"/>
       </w:pPr>
-      <w:bookmarkStart w:id="15" w:name="_Toc211078499"/>
+      <w:bookmarkStart w:id="16" w:name="_Toc211078499"/>
       <w:r>
         <w:lastRenderedPageBreak/>
         <w:t>Declaração de Variáveis</w:t>
       </w:r>
-      <w:bookmarkEnd w:id="15"/>
+      <w:bookmarkEnd w:id="16"/>
     </w:p>
     <w:p>
       <w:pPr>
@@ -5968,11 +5968,11 @@
       <w:pPr>
         <w:pStyle w:val="Ttulo3"/>
       </w:pPr>
-      <w:bookmarkStart w:id="16" w:name="_Toc211078500"/>
+      <w:bookmarkStart w:id="17" w:name="_Toc211078500"/>
       <w:r>
         <w:t>Variáveis de Tipos Simples</w:t>
       </w:r>
-      <w:bookmarkEnd w:id="16"/>
+      <w:bookmarkEnd w:id="17"/>
     </w:p>
     <w:p>
       <w:pPr>
@@ -6411,14 +6411,27 @@
       <w:r>
         <w:t xml:space="preserve">Tabela </w:t>
       </w:r>
-      <w:fldSimple w:instr=" SEQ Tabela \* ARABIC ">
-        <w:r>
-          <w:rPr>
-            <w:noProof/>
-          </w:rPr>
-          <w:t>2</w:t>
-        </w:r>
-      </w:fldSimple>
+      <w:r>
+        <w:fldChar w:fldCharType="begin"/>
+      </w:r>
+      <w:r>
+        <w:instrText xml:space="preserve"> SEQ Tabela \* ARABIC </w:instrText>
+      </w:r>
+      <w:r>
+        <w:fldChar w:fldCharType="separate"/>
+      </w:r>
+      <w:r>
+        <w:rPr>
+          <w:noProof/>
+        </w:rPr>
+        <w:t>2</w:t>
+      </w:r>
+      <w:r>
+        <w:rPr>
+          <w:noProof/>
+        </w:rPr>
+        <w:fldChar w:fldCharType="end"/>
+      </w:r>
       <w:r>
         <w:t xml:space="preserve"> - Tipos básicos do Tira-Teima</w:t>
       </w:r>
@@ -6536,11 +6549,11 @@
       <w:pPr>
         <w:pStyle w:val="Ttulo3"/>
       </w:pPr>
-      <w:bookmarkStart w:id="17" w:name="_Toc211078501"/>
+      <w:bookmarkStart w:id="18" w:name="_Toc211078501"/>
       <w:r>
         <w:t>Variáveis de Tipos Definidos Pelo Usuário</w:t>
       </w:r>
-      <w:bookmarkEnd w:id="17"/>
+      <w:bookmarkEnd w:id="18"/>
     </w:p>
     <w:p>
       <w:pPr>
@@ -6665,12 +6678,12 @@
       <w:pPr>
         <w:pStyle w:val="Ttulo3"/>
       </w:pPr>
-      <w:bookmarkStart w:id="18" w:name="_Toc211078502"/>
+      <w:bookmarkStart w:id="19" w:name="_Toc211078502"/>
       <w:r>
         <w:lastRenderedPageBreak/>
         <w:t>Arrays e Matrizes</w:t>
       </w:r>
-      <w:bookmarkEnd w:id="18"/>
+      <w:bookmarkEnd w:id="19"/>
     </w:p>
     <w:p>
       <w:pPr>
@@ -6805,11 +6818,11 @@
       <w:pPr>
         <w:pStyle w:val="Ttulo3"/>
       </w:pPr>
-      <w:bookmarkStart w:id="19" w:name="_Toc211078503"/>
+      <w:bookmarkStart w:id="20" w:name="_Toc211078503"/>
       <w:r>
         <w:t>Criando Várias Variáveis ao Mesmo Tempo</w:t>
       </w:r>
-      <w:bookmarkEnd w:id="19"/>
+      <w:bookmarkEnd w:id="20"/>
     </w:p>
     <w:p>
       <w:pPr>
@@ -6982,11 +6995,11 @@
       <w:pPr>
         <w:pStyle w:val="Ttulo2"/>
       </w:pPr>
-      <w:bookmarkStart w:id="20" w:name="_Toc211078504"/>
+      <w:bookmarkStart w:id="21" w:name="_Toc211078504"/>
       <w:r>
         <w:t>Definindo Novos Tipos</w:t>
       </w:r>
-      <w:bookmarkEnd w:id="20"/>
+      <w:bookmarkEnd w:id="21"/>
     </w:p>
     <w:p>
       <w:pPr>
@@ -7380,12 +7393,12 @@
       <w:pPr>
         <w:pStyle w:val="Ttulo2"/>
       </w:pPr>
-      <w:bookmarkStart w:id="21" w:name="_Toc211078505"/>
+      <w:bookmarkStart w:id="22" w:name="_Toc211078505"/>
       <w:r>
         <w:lastRenderedPageBreak/>
         <w:t>Atribuição de Valores a Variáveis</w:t>
       </w:r>
-      <w:bookmarkEnd w:id="21"/>
+      <w:bookmarkEnd w:id="22"/>
     </w:p>
     <w:p>
       <w:pPr>
@@ -7599,11 +7612,11 @@
       <w:pPr>
         <w:pStyle w:val="Ttulo2"/>
       </w:pPr>
-      <w:bookmarkStart w:id="22" w:name="_Toc211078506"/>
+      <w:bookmarkStart w:id="23" w:name="_Toc211078506"/>
       <w:r>
         <w:t>Trabalhando com o Console</w:t>
       </w:r>
-      <w:bookmarkEnd w:id="22"/>
+      <w:bookmarkEnd w:id="23"/>
     </w:p>
     <w:p>
       <w:pPr>
@@ -7726,11 +7739,11 @@
       <w:pPr>
         <w:pStyle w:val="Ttulo2"/>
       </w:pPr>
-      <w:bookmarkStart w:id="23" w:name="_Toc211078507"/>
+      <w:bookmarkStart w:id="24" w:name="_Toc211078507"/>
       <w:r>
         <w:t>Trabalhando com Arquivos</w:t>
       </w:r>
-      <w:bookmarkEnd w:id="23"/>
+      <w:bookmarkEnd w:id="24"/>
     </w:p>
     <w:p>
       <w:pPr>
@@ -7798,12 +7811,12 @@
       <w:pPr>
         <w:pStyle w:val="Ttulo3"/>
       </w:pPr>
-      <w:bookmarkStart w:id="24" w:name="_Toc211078508"/>
+      <w:bookmarkStart w:id="25" w:name="_Toc211078508"/>
       <w:r>
         <w:lastRenderedPageBreak/>
         <w:t>Declarando um Arquivo (Simbólico)</w:t>
       </w:r>
-      <w:bookmarkEnd w:id="24"/>
+      <w:bookmarkEnd w:id="25"/>
     </w:p>
     <w:p>
       <w:pPr>
@@ -7928,11 +7941,11 @@
       <w:pPr>
         <w:pStyle w:val="Ttulo3"/>
       </w:pPr>
-      <w:bookmarkStart w:id="25" w:name="_Toc211078509"/>
+      <w:bookmarkStart w:id="26" w:name="_Toc211078509"/>
       <w:r>
         <w:t>Associação Arquivo Físico-Simbólico</w:t>
       </w:r>
-      <w:bookmarkEnd w:id="25"/>
+      <w:bookmarkEnd w:id="26"/>
     </w:p>
     <w:p>
       <w:pPr>
@@ -8011,11 +8024,11 @@
       <w:pPr>
         <w:pStyle w:val="Ttulo3"/>
       </w:pPr>
-      <w:bookmarkStart w:id="26" w:name="_Toc211078510"/>
+      <w:bookmarkStart w:id="27" w:name="_Toc211078510"/>
       <w:r>
         <w:t>Abrindo um Arquivo para Leitura</w:t>
       </w:r>
-      <w:bookmarkEnd w:id="26"/>
+      <w:bookmarkEnd w:id="27"/>
     </w:p>
     <w:p>
       <w:pPr>
@@ -8086,11 +8099,11 @@
       <w:pPr>
         <w:pStyle w:val="Ttulo3"/>
       </w:pPr>
-      <w:bookmarkStart w:id="27" w:name="_Toc211078511"/>
+      <w:bookmarkStart w:id="28" w:name="_Toc211078511"/>
       <w:r>
         <w:t>Abrindo um Arquivo para Escrita</w:t>
       </w:r>
-      <w:bookmarkEnd w:id="27"/>
+      <w:bookmarkEnd w:id="28"/>
     </w:p>
     <w:p>
       <w:pPr>
@@ -8191,12 +8204,12 @@
       <w:pPr>
         <w:pStyle w:val="Ttulo3"/>
       </w:pPr>
-      <w:bookmarkStart w:id="28" w:name="_Toc211078512"/>
+      <w:bookmarkStart w:id="29" w:name="_Toc211078512"/>
       <w:r>
         <w:lastRenderedPageBreak/>
         <w:t>Fechando um Arquivo</w:t>
       </w:r>
-      <w:bookmarkEnd w:id="28"/>
+      <w:bookmarkEnd w:id="29"/>
     </w:p>
     <w:p>
       <w:pPr>
@@ -8273,14 +8286,14 @@
       <w:pPr>
         <w:pStyle w:val="Ttulo3"/>
       </w:pPr>
-      <w:bookmarkStart w:id="29" w:name="_Toc211078513"/>
+      <w:bookmarkStart w:id="30" w:name="_Toc211078513"/>
       <w:r>
         <w:t>Lendo e Escrevendo em Arquivo</w:t>
       </w:r>
       <w:r>
         <w:t>s</w:t>
       </w:r>
-      <w:bookmarkEnd w:id="29"/>
+      <w:bookmarkEnd w:id="30"/>
     </w:p>
     <w:p>
       <w:pPr>
@@ -8886,11 +8899,6 @@
           <w:i/>
         </w:rPr>
         <w:br/>
-      </w:r>
-      <w:r>
-        <w:rPr>
-          <w:i/>
-        </w:rPr>
         <w:t>p aponta(cima,50);</w:t>
       </w:r>
     </w:p>
@@ -8902,8 +8910,6 @@
       <w:r>
         <w:t>É possível ainda se trabalhar com funções passando ponteiros e variáveis referenciadas para estas. Para ver como isso é feito, visitar a seção correspondente em “Funções”.</w:t>
       </w:r>
-      <w:bookmarkStart w:id="30" w:name="_GoBack"/>
-      <w:bookmarkEnd w:id="30"/>
     </w:p>
     <w:p>
       <w:pPr>
@@ -9620,52 +9626,28 @@
         <w:rPr>
           <w:i/>
         </w:rPr>
-        <w:t xml:space="preserve">1 </w:t>
-      </w:r>
-      <w:r>
-        <w:rPr>
-          <w:i/>
-        </w:rPr>
-        <w:t>function incrementa(pointer p cor(150,150,255) tamanho(50,20) posicao (20,60);):void;</w:t>
+        <w:t>1 function incrementa(pointer p cor(150,150,255) tamanho(50,20) posicao (20,60);):void;</w:t>
       </w:r>
       <w:r>
         <w:rPr>
           <w:i/>
         </w:rPr>
         <w:br/>
-        <w:t xml:space="preserve">2 </w:t>
-      </w:r>
-      <w:r>
-        <w:rPr>
-          <w:i/>
-        </w:rPr>
-        <w:t>int x cor(150,150,150) tamanho(50,20) posicao (20,20);</w:t>
+        <w:t>2 int x cor(150,150,150) tamanho(50,20) posicao (20,20);</w:t>
       </w:r>
       <w:r>
         <w:rPr>
           <w:i/>
         </w:rPr>
         <w:br/>
-        <w:t xml:space="preserve">3 </w:t>
-      </w:r>
-      <w:r>
-        <w:rPr>
-          <w:i/>
-        </w:rPr>
-        <w:t>{start incrementa(endereco x); p aponta(cima,50); insere_texto conteudo("x") tamanho(12) posicao(34,10);}</w:t>
+        <w:t>3 {start incrementa(endereco x); p aponta(cima,50); insere_texto conteudo("x") tamanho(12) posicao(34,10);}</w:t>
       </w:r>
       <w:r>
         <w:rPr>
           <w:i/>
         </w:rPr>
         <w:br/>
-        <w:t xml:space="preserve">4 </w:t>
-      </w:r>
-      <w:r>
-        <w:rPr>
-          <w:i/>
-        </w:rPr>
-        <w:t>end;</w:t>
+        <w:t>4 end;</w:t>
       </w:r>
     </w:p>
     <w:p>
@@ -10984,6 +10966,7 @@
   <w:style w:type="character" w:default="1" w:styleId="Fontepargpadro">
     <w:name w:val="Default Paragraph Font"/>
     <w:uiPriority w:val="1"/>
+    <w:semiHidden/>
     <w:unhideWhenUsed/>
   </w:style>
   <w:style w:type="table" w:default="1" w:styleId="Tabelanormal">
@@ -11875,7 +11858,7 @@
 </file>
 
 <file path=customXml/itemProps1.xml><?xml version="1.0" encoding="utf-8"?>
-<ds:datastoreItem xmlns:ds="http://schemas.openxmlformats.org/officeDocument/2006/customXml" ds:itemID="{C92C50DF-E410-4A24-994A-9D80DC94A6E6}">
+<ds:datastoreItem xmlns:ds="http://schemas.openxmlformats.org/officeDocument/2006/customXml" ds:itemID="{5A2D653C-6F75-4A5A-8E23-3021BBFC8D6B}">
   <ds:schemaRefs>
     <ds:schemaRef ds:uri="http://schemas.openxmlformats.org/officeDocument/2006/bibliography"/>
   </ds:schemaRefs>

</xml_diff>